<commit_message>
Integration - added translation
</commit_message>
<xml_diff>
--- a/backend-auth/filled_documents/Filled_document_employment_agreement.docx
+++ b/backend-auth/filled_documents/Filled_document_employment_agreement.docx
@@ -513,6 +513,7 @@
           <w:i w:val="0"/>
           <w:sz w:val="24"/>
         </w:rPr>
+        <w:t>2025-04-03</w:t>
       </w:r>
       <w:r>
         <w:t>day</w:t>
@@ -536,6 +537,7 @@
           <w:i w:val="0"/>
           <w:sz w:val="24"/>
         </w:rPr>
+        <w:t>February</w:t>
       </w:r>
       <w:r>
         <w:t>,</w:t>
@@ -554,6 +556,7 @@
           <w:spacing w:val="-1"/>
           <w:sz w:val="24"/>
         </w:rPr>
+        <w:t>2025</w:t>
       </w:r>
       <w:r>
         <w:rPr>
@@ -634,6 +637,7 @@
           <w:i w:val="0"/>
           <w:sz w:val="24"/>
         </w:rPr>
+        <w:t>bk</w:t>
       </w:r>
       <w:r>
         <w:t>, a private limited company incorporated under the Companies</w:t>
@@ -708,6 +712,7 @@
           <w:i w:val="0"/>
           <w:sz w:val="24"/>
         </w:rPr>
+        <w:t>Chennai</w:t>
       </w:r>
       <w:r>
         <w:t xml:space="preserve"> (hereinafter</w:t>
@@ -887,6 +892,7 @@
           <w:i w:val="0"/>
           <w:sz w:val="24"/>
         </w:rPr>
+        <w:t>Proya</w:t>
       </w:r>
       <w:r>
         <w:rPr>
@@ -917,6 +923,7 @@
           <w:i w:val="0"/>
           <w:sz w:val="24"/>
         </w:rPr>
+        <w:t>Rahul</w:t>
       </w:r>
       <w:r>
         <w:t>aged</w:t>
@@ -934,6 +941,7 @@
           <w:i w:val="0"/>
           <w:sz w:val="24"/>
         </w:rPr>
+        <w:t>30</w:t>
       </w:r>
       <w:r>
         <w:t>years</w:t>
@@ -972,6 +980,7 @@
           <w:i w:val="0"/>
           <w:sz w:val="24"/>
         </w:rPr>
+        <w:t>102, Green Avenue</w:t>
       </w:r>
       <w:r>
         <w:t>(hereinafter</w:t>
@@ -3803,6 +3812,7 @@
           <w:i w:val="0"/>
           <w:sz w:val="24"/>
         </w:rPr>
+        <w:t>Software ENgineer</w:t>
       </w:r>
       <w:r>
         <w:t>of</w:t>
@@ -4629,6 +4639,7 @@
           <w:i w:val="0"/>
           <w:sz w:val="24"/>
         </w:rPr>
+        <w:t>90 days probation</w:t>
       </w:r>
       <w:r>
         <w:rPr>
@@ -5513,6 +5524,7 @@
           <w:i w:val="0"/>
           <w:sz w:val="24"/>
         </w:rPr>
+        <w:t>Software development</w:t>
       </w:r>
     </w:p>
     <w:p>
@@ -5949,6 +5961,7 @@
           <w:i w:val="0"/>
           <w:sz w:val="24"/>
         </w:rPr>
+        <w:t>120000</w:t>
       </w:r>
       <w:r>
         <w:rPr>
@@ -8171,6 +8184,7 @@
           <w:i w:val="0"/>
           <w:sz w:val="24"/>
         </w:rPr>
+        <w:t xml:space="preserve">12 </w:t>
       </w:r>
       <w:r>
         <w:rPr>
@@ -8185,6 +8199,7 @@
           <w:i w:val="0"/>
           <w:sz w:val="24"/>
         </w:rPr>
+        <w:t>tweleve</w:t>
       </w:r>
       <w:r>
         <w:rPr>
@@ -8322,6 +8337,7 @@
           <w:i w:val="0"/>
           <w:sz w:val="24"/>
         </w:rPr>
+        <w:t>8</w:t>
       </w:r>
       <w:r>
         <w:rPr>
@@ -8340,6 +8356,7 @@
           <w:i w:val="0"/>
           <w:sz w:val="24"/>
         </w:rPr>
+        <w:t>eight</w:t>
       </w:r>
       <w:r>
         <w:t>)</w:t>
@@ -8470,6 +8487,7 @@
           <w:i w:val="0"/>
           <w:sz w:val="24"/>
         </w:rPr>
+        <w:t>10</w:t>
       </w:r>
       <w:r>
         <w:t>(</w:t>
@@ -12127,6 +12145,7 @@
           <w:spacing w:val="50"/>
           <w:sz w:val="24"/>
         </w:rPr>
+        <w:t>2 months</w:t>
       </w:r>
       <w:r>
         <w:rPr>
@@ -12142,6 +12161,7 @@
           <w:spacing w:val="53"/>
           <w:sz w:val="24"/>
         </w:rPr>
+        <w:t>two months</w:t>
       </w:r>
       <w:r>
         <w:rPr>
@@ -12388,6 +12408,7 @@
           <w:i w:val="0"/>
           <w:sz w:val="24"/>
         </w:rPr>
+        <w:t>50000</w:t>
       </w:r>
       <w:r>
         <w:rPr>
@@ -12408,6 +12429,7 @@
           <w:i w:val="0"/>
           <w:sz w:val="24"/>
         </w:rPr>
+        <w:t>fifty thousand</w:t>
       </w:r>
       <w:r>
         <w:rPr>

</xml_diff>